<commit_message>
New translations 04_Playful mathematicians - subtitles (format and timing corrected).docx (Swahili, Kenya)
</commit_message>
<xml_diff>
--- a/video_subtitles/translation/swa/04_Playful mathematicians - subtitles (format and timing corrected).docx
+++ b/video_subtitles/translation/swa/04_Playful mathematicians - subtitles (format and timing corrected).docx
@@ -26,7 +26,7 @@
         <w:rPr>
           <w:b w:val="1"/>
         </w:rPr>
-        <w:t xml:space="preserve">The playful mathematicians:</w:t>
+        <w:t xml:space="preserve">Wanahisabati wanaocheza:</w:t>
       </w:r>
     </w:p>
     <w:p>
@@ -74,7 +74,7 @@
         <w:rPr>
           <w:b w:val="1"/>
         </w:rPr>
-        <w:t xml:space="preserve">** the dialogue starts at second 47, so I added 28 seconds to all the times as they were. -John Argentino</w:t>
+        <w:t xml:space="preserve">** mazungumzo huanza saa 47 ya pili, kwa hivyo niliongeza sekunde 28 kwa nyakati zote kama zilivyokuwa. -John Argentino</w:t>
       </w:r>
     </w:p>
     <w:p>
@@ -226,7 +226,7 @@
           <w:shd w:fill="auto" w:val="clear"/>
           <w:vertAlign w:val="baseline"/>
         </w:rPr>
-        <w:t>[Music]</w:t>
+        <w:t>[Muziki]</w:t>
       </w:r>
     </w:p>
     <w:p>
@@ -386,7 +386,7 @@
           <w:shd w:fill="auto" w:val="clear"/>
           <w:vertAlign w:val="baseline"/>
         </w:rPr>
-        <w:t xml:space="preserve">there are two mathematicians, let's call</w:t>
+        <w:t xml:space="preserve">kuna wanahisabati wawili, tupige simu</w:t>
       </w:r>
     </w:p>
     <w:p>
@@ -562,7 +562,7 @@
           <w:shd w:fill="auto" w:val="clear"/>
           <w:vertAlign w:val="baseline"/>
         </w:rPr>
-        <w:t xml:space="preserve">them Fil and Mike who meet each other</w:t>
+        <w:t xml:space="preserve">Fil na Mike wanaokutana</w:t>
       </w:r>
     </w:p>
     <w:p>
@@ -738,7 +738,7 @@
           <w:shd w:fill="auto" w:val="clear"/>
           <w:vertAlign w:val="baseline"/>
         </w:rPr>
-        <w:t xml:space="preserve">again after a long time. After some</w:t>
+        <w:t xml:space="preserve">tena baada ya muda mrefu. After some</w:t>
       </w:r>
     </w:p>
     <w:p>
@@ -3727,7 +3727,7 @@
           <w:shd w:fill="auto" w:val="clear"/>
           <w:vertAlign w:val="baseline"/>
         </w:rPr>
-        <w:t>[Music]</w:t>
+        <w:t>[Muziki]</w:t>
       </w:r>
     </w:p>
     <w:p>

</xml_diff>

<commit_message>
New translations 04_Playful mathematicians - subtitles (format and timing corrected).docx (Swahili, Tanzania)
</commit_message>
<xml_diff>
--- a/video_subtitles/translation/swa/04_Playful mathematicians - subtitles (format and timing corrected).docx
+++ b/video_subtitles/translation/swa/04_Playful mathematicians - subtitles (format and timing corrected).docx
@@ -26,7 +26,7 @@
         <w:rPr>
           <w:b w:val="1"/>
         </w:rPr>
-        <w:t xml:space="preserve">Wanahisabati wanaocheza:</w:t>
+        <w:t xml:space="preserve">The playful mathematicians:</w:t>
       </w:r>
     </w:p>
     <w:p>
@@ -74,7 +74,7 @@
         <w:rPr>
           <w:b w:val="1"/>
         </w:rPr>
-        <w:t xml:space="preserve">** mazungumzo huanza saa 47 ya pili, kwa hivyo niliongeza sekunde 28 kwa nyakati zote kama zilivyokuwa. -John Argentino</w:t>
+        <w:t xml:space="preserve">** the dialogue starts at second 47, so I added 28 seconds to all the times as they were. -John Argentino</w:t>
       </w:r>
     </w:p>
     <w:p>
@@ -226,7 +226,7 @@
           <w:shd w:fill="auto" w:val="clear"/>
           <w:vertAlign w:val="baseline"/>
         </w:rPr>
-        <w:t>[Muziki]</w:t>
+        <w:t>[Music]</w:t>
       </w:r>
     </w:p>
     <w:p>
@@ -386,7 +386,7 @@
           <w:shd w:fill="auto" w:val="clear"/>
           <w:vertAlign w:val="baseline"/>
         </w:rPr>
-        <w:t xml:space="preserve">kuna wanahisabati wawili, tupige simu</w:t>
+        <w:t xml:space="preserve">there are two mathematicians, let's call</w:t>
       </w:r>
     </w:p>
     <w:p>
@@ -562,7 +562,7 @@
           <w:shd w:fill="auto" w:val="clear"/>
           <w:vertAlign w:val="baseline"/>
         </w:rPr>
-        <w:t xml:space="preserve">Fil na Mike wanaokutana</w:t>
+        <w:t xml:space="preserve">them Fil and Mike who meet each other</w:t>
       </w:r>
     </w:p>
     <w:p>
@@ -738,7 +738,7 @@
           <w:shd w:fill="auto" w:val="clear"/>
           <w:vertAlign w:val="baseline"/>
         </w:rPr>
-        <w:t xml:space="preserve">tena baada ya muda mrefu. Baada ya baadhi</w:t>
+        <w:t xml:space="preserve">again after a long time. After some</w:t>
       </w:r>
     </w:p>
     <w:p>
@@ -930,7 +930,7 @@
           <w:shd w:fill="auto" w:val="clear"/>
           <w:vertAlign w:val="baseline"/>
         </w:rPr>
-        <w:t xml:space="preserve">kuzungumza, Phil anasema ana watoto watatu, basi</w:t>
+        <w:t xml:space="preserve">chatting, Phil says he has three children, then</w:t>
       </w:r>
     </w:p>
     <w:p>
@@ -1146,7 +1146,7 @@
           <w:shd w:fill="auto" w:val="clear"/>
           <w:vertAlign w:val="baseline"/>
         </w:rPr>
-        <w:t xml:space="preserve">Kwa mshangao, Mike anauliza: 'Wana umri gani?' Fil,</w:t>
+        <w:t xml:space="preserve">Mike, astonished, asks: 'How old are they?' Fil,</w:t>
       </w:r>
     </w:p>
     <w:p>
@@ -1326,7 +1326,7 @@
           <w:shd w:fill="auto" w:val="clear"/>
           <w:vertAlign w:val="baseline"/>
         </w:rPr>
-        <w:t xml:space="preserve">kuwa mwanahisabati mchezaji, anajibu</w:t>
+        <w:t xml:space="preserve">being a playful mathematician, answers</w:t>
       </w:r>
     </w:p>
     <w:p>
@@ -1502,7 +1502,7 @@
           <w:shd w:fill="auto" w:val="clear"/>
           <w:vertAlign w:val="baseline"/>
         </w:rPr>
-        <w:t xml:space="preserve">'Wewe niambie! Nitakupa kidokezo: ikiwa wewe</w:t>
+        <w:t xml:space="preserve">'You tell me! I'll give you a hint: if you</w:t>
       </w:r>
     </w:p>
     <w:p>
@@ -1678,7 +1678,7 @@
           <w:shd w:fill="auto" w:val="clear"/>
           <w:vertAlign w:val="baseline"/>
         </w:rPr>
-        <w:t xml:space="preserve">zidisheni enzi tatu pamoja ninyi</w:t>
+        <w:t xml:space="preserve">multiply the three ages together you</w:t>
       </w:r>
     </w:p>
     <w:p>
@@ -1874,7 +1874,7 @@
           <w:shd w:fill="auto" w:val="clear"/>
           <w:vertAlign w:val="baseline"/>
         </w:rPr>
-        <w:t xml:space="preserve">pata 36.' Mike huchukua wakati mwingine kufikiria</w:t>
+        <w:t xml:space="preserve">get 36.' Mike takes sometimes to think</w:t>
       </w:r>
     </w:p>
     <w:p>
@@ -2054,7 +2054,7 @@
           <w:shd w:fill="auto" w:val="clear"/>
           <w:vertAlign w:val="baseline"/>
         </w:rPr>
-        <w:t xml:space="preserve">na kusema: 'Samahani Fil, lakini nahitaji</w:t>
+        <w:t xml:space="preserve">and says: 'I'm sorry Fil, but I do need</w:t>
       </w:r>
     </w:p>
     <w:p>
@@ -2161,7 +2161,7 @@
           <w:shd w:fill="auto" w:val="clear"/>
           <w:vertAlign w:val="baseline"/>
         </w:rPr>
-        <w:t xml:space="preserve">kidokezo kingine. Kwa hivyo Fil anamwambia Mike:</w:t>
+        <w:t xml:space="preserve">another hint. So Fil tells Mike:</w:t>
       </w:r>
     </w:p>
     <w:p>
@@ -2268,7 +2268,7 @@
           <w:shd w:fill="auto" w:val="clear"/>
           <w:vertAlign w:val="baseline"/>
         </w:rPr>
-        <w:t xml:space="preserve">'Ndiyo, hakika, hapa ni: kama alikuwa na hadi</w:t>
+        <w:t xml:space="preserve">'Yes, sure, here it is: if you had up to</w:t>
       </w:r>
     </w:p>
     <w:p>
@@ -2375,7 +2375,7 @@
           <w:shd w:fill="auto" w:val="clear"/>
           <w:vertAlign w:val="baseline"/>
         </w:rPr>
-        <w:t xml:space="preserve">miaka mitatu unapata idadi ya hesabu</w:t>
+        <w:t xml:space="preserve">three ages you get the number of math</w:t>
       </w:r>
     </w:p>
     <w:p>
@@ -2482,7 +2482,7 @@
           <w:shd w:fill="auto" w:val="clear"/>
           <w:vertAlign w:val="baseline"/>
         </w:rPr>
-        <w:t xml:space="preserve">karatasi tunachapisha pamoja. Je, unaikumbuka?'</w:t>
+        <w:t xml:space="preserve">papers we publish together. Do you remember it?'</w:t>
       </w:r>
     </w:p>
     <w:p>
@@ -2589,7 +2589,7 @@
           <w:shd w:fill="auto" w:val="clear"/>
           <w:vertAlign w:val="baseline"/>
         </w:rPr>
-        <w:t xml:space="preserve">'Ndio nakumbuka wangapi, lakini bado</w:t>
+        <w:t xml:space="preserve">'Yes I do remember How many, but still</w:t>
       </w:r>
     </w:p>
     <w:p>
@@ -2696,7 +2696,7 @@
           <w:shd w:fill="auto" w:val="clear"/>
           <w:vertAlign w:val="baseline"/>
         </w:rPr>
-        <w:t xml:space="preserve">Sina taarifa za kutosha! nahitaji</w:t>
+        <w:t xml:space="preserve">I do not have enough information! I need</w:t>
       </w:r>
     </w:p>
     <w:p>
@@ -2803,7 +2803,7 @@
           <w:shd w:fill="auto" w:val="clear"/>
           <w:vertAlign w:val="baseline"/>
         </w:rPr>
-        <w:t xml:space="preserve">angalau moja zaidi.' Fil anasema: 'Ndiyo usifanye hivyo</w:t>
+        <w:t xml:space="preserve">at least one more.' Fil says: 'Yes don't</w:t>
       </w:r>
     </w:p>
     <w:p>
@@ -2910,7 +2910,7 @@
           <w:shd w:fill="auto" w:val="clear"/>
           <w:vertAlign w:val="baseline"/>
         </w:rPr>
-        <w:t xml:space="preserve">wasiwasi lakini hii ni ya mwisho:</w:t>
+        <w:t xml:space="preserve">worry but this is the last one:</w:t>
       </w:r>
     </w:p>
     <w:p>
@@ -3017,7 +3017,7 @@
           <w:shd w:fill="auto" w:val="clear"/>
           <w:vertAlign w:val="baseline"/>
         </w:rPr>
-        <w:t xml:space="preserve">Mdogo ana macho ya blues.' Na</w:t>
+        <w:t xml:space="preserve">The youngest one has blues eyes.' And</w:t>
       </w:r>
     </w:p>
     <w:p>
@@ -3111,7 +3111,7 @@
           <w:shd w:fill="auto" w:val="clear"/>
           <w:vertAlign w:val="baseline"/>
         </w:rPr>
-        <w:t xml:space="preserve">ghafla Mike anapata jibu. Wewe</w:t>
+        <w:t xml:space="preserve">suddenly Mike gets the answer. You</w:t>
       </w:r>
     </w:p>
     <w:p>
@@ -3218,7 +3218,7 @@
           <w:shd w:fill="auto" w:val="clear"/>
           <w:vertAlign w:val="baseline"/>
         </w:rPr>
-        <w:t xml:space="preserve">sikia mazungumzo lakini hujui</w:t>
+        <w:t xml:space="preserve">hear the conversation but you don't know</w:t>
       </w:r>
     </w:p>
     <w:p>
@@ -3325,7 +3325,7 @@
           <w:shd w:fill="auto" w:val="clear"/>
           <w:vertAlign w:val="baseline"/>
         </w:rPr>
-        <w:t xml:space="preserve">ni karatasi ngapi walichapisha pamoja.</w:t>
+        <w:t xml:space="preserve">how many papers they published together.</w:t>
       </w:r>
     </w:p>
     <w:p>
@@ -3432,7 +3432,7 @@
           <w:shd w:fill="auto" w:val="clear"/>
           <w:vertAlign w:val="baseline"/>
         </w:rPr>
-        <w:t xml:space="preserve">Hata hivyo, unataka kujua umri wa</w:t>
+        <w:t xml:space="preserve">However, you do want to know the ages of</w:t>
       </w:r>
     </w:p>
     <w:p>
@@ -3539,7 +3539,7 @@
           <w:shd w:fill="auto" w:val="clear"/>
           <w:vertAlign w:val="baseline"/>
         </w:rPr>
-        <w:t xml:space="preserve">watoto watatu. Je, unaweza kuwahesabu</w:t>
+        <w:t xml:space="preserve">the three children. Can you figure them</w:t>
       </w:r>
     </w:p>
     <w:p>
@@ -3620,7 +3620,7 @@
         <w:jc w:val="left"/>
       </w:pPr>
       <w:r>
-        <w:t>nje?</w:t>
+        <w:t>out?</w:t>
       </w:r>
     </w:p>
     <w:p>
@@ -3727,7 +3727,7 @@
           <w:shd w:fill="auto" w:val="clear"/>
           <w:vertAlign w:val="baseline"/>
         </w:rPr>
-        <w:t>[Muziki]</w:t>
+        <w:t>[Music]</w:t>
       </w:r>
     </w:p>
     <w:p>

</xml_diff>